<commit_message>
fixed mistakes in report
</commit_message>
<xml_diff>
--- a/pa2/report-extraction.docx
+++ b/pa2/report-extraction.docx
@@ -127,45 +127,65 @@
         <w:rPr>
           <w:sz w:val="32"/>
         </w:rPr>
-        <w:t xml:space="preserve">Jakob </w:t>
-      </w:r>
-      <w:proofErr w:type="spellStart"/>
+        <w:t>Jakob Dekleva,</w:t>
+      </w:r>
       <w:r>
         <w:rPr>
           <w:sz w:val="32"/>
         </w:rPr>
-        <w:t>Dekleva,</w:t>
-      </w:r>
-      <w:proofErr w:type="spellEnd"/>
+        <w:t xml:space="preserve"> </w:t>
+      </w:r>
       <w:r>
         <w:rPr>
           <w:sz w:val="32"/>
         </w:rPr>
+        <w:t xml:space="preserve">Matjaž Bevc in </w:t>
+      </w:r>
+      <w:r>
+        <w:rPr>
+          <w:sz w:val="32"/>
+        </w:rPr>
         <w:t xml:space="preserve"> </w:t>
       </w:r>
       <w:r>
         <w:rPr>
           <w:sz w:val="32"/>
         </w:rPr>
-        <w:t xml:space="preserve">Matjaž Bevc in </w:t>
+        <w:t xml:space="preserve">Urban </w:t>
       </w:r>
       <w:r>
         <w:rPr>
           <w:sz w:val="32"/>
         </w:rPr>
+        <w:t>Poljšak</w:t>
+      </w:r>
+    </w:p>
+    <w:p>
+      <w:pPr>
+        <w:spacing w:after="0" w:line="240" w:lineRule="auto"/>
+        <w:ind w:right="1103"/>
+        <w:jc w:val="center"/>
+        <w:rPr>
+          <w:b/>
+          <w:sz w:val="36"/>
+          <w:szCs w:val="36"/>
+        </w:rPr>
+      </w:pPr>
+      <w:r>
+        <w:rPr>
+          <w:b/>
+          <w:sz w:val="36"/>
+          <w:szCs w:val="36"/>
+        </w:rPr>
+        <w:t>Poročilo za drugo domačo nalogo</w:t>
+      </w:r>
+      <w:r>
+        <w:rPr>
+          <w:b/>
+          <w:sz w:val="36"/>
+          <w:szCs w:val="36"/>
+        </w:rPr>
         <w:t xml:space="preserve"> </w:t>
-      </w:r>
-      <w:r>
-        <w:rPr>
-          <w:sz w:val="32"/>
-        </w:rPr>
-        <w:t xml:space="preserve">Urban </w:t>
-      </w:r>
-      <w:r>
-        <w:rPr>
-          <w:sz w:val="32"/>
-        </w:rPr>
-        <w:t>Poljšak</w:t>
       </w:r>
     </w:p>
     <w:p>
@@ -185,7 +205,7 @@
           <w:sz w:val="36"/>
           <w:szCs w:val="36"/>
         </w:rPr>
-        <w:t xml:space="preserve">Poročilo za </w:t>
+        <w:t>(</w:t>
       </w:r>
       <w:r>
         <w:rPr>
@@ -193,7 +213,7 @@
           <w:sz w:val="36"/>
           <w:szCs w:val="36"/>
         </w:rPr>
-        <w:t>drugo</w:t>
+        <w:t>D</w:t>
       </w:r>
       <w:r>
         <w:rPr>
@@ -201,7 +221,7 @@
           <w:sz w:val="36"/>
           <w:szCs w:val="36"/>
         </w:rPr>
-        <w:t xml:space="preserve"> domačo nalogo</w:t>
+        <w:t>ata extraction from the Web</w:t>
       </w:r>
       <w:r>
         <w:rPr>
@@ -209,94 +229,6 @@
           <w:sz w:val="36"/>
           <w:szCs w:val="36"/>
         </w:rPr>
-        <w:t>(</w:t>
-      </w:r>
-      <w:r>
-        <w:rPr>
-          <w:b/>
-          <w:sz w:val="36"/>
-          <w:szCs w:val="36"/>
-        </w:rPr>
-        <w:t>D</w:t>
-      </w:r>
-      <w:r>
-        <w:rPr>
-          <w:b/>
-          <w:sz w:val="36"/>
-          <w:szCs w:val="36"/>
-        </w:rPr>
-        <w:t xml:space="preserve">ata </w:t>
-      </w:r>
-      <w:proofErr w:type="spellStart"/>
-      <w:r>
-        <w:rPr>
-          <w:b/>
-          <w:sz w:val="36"/>
-          <w:szCs w:val="36"/>
-        </w:rPr>
-        <w:t>extraction</w:t>
-      </w:r>
-      <w:proofErr w:type="spellEnd"/>
-      <w:r>
-        <w:rPr>
-          <w:b/>
-          <w:sz w:val="36"/>
-          <w:szCs w:val="36"/>
-        </w:rPr>
-        <w:t xml:space="preserve"> </w:t>
-      </w:r>
-      <w:proofErr w:type="spellStart"/>
-      <w:r>
-        <w:rPr>
-          <w:b/>
-          <w:sz w:val="36"/>
-          <w:szCs w:val="36"/>
-        </w:rPr>
-        <w:t>from</w:t>
-      </w:r>
-      <w:proofErr w:type="spellEnd"/>
-      <w:r>
-        <w:rPr>
-          <w:b/>
-          <w:sz w:val="36"/>
-          <w:szCs w:val="36"/>
-        </w:rPr>
-        <w:t xml:space="preserve"> </w:t>
-      </w:r>
-      <w:proofErr w:type="spellStart"/>
-      <w:r>
-        <w:rPr>
-          <w:b/>
-          <w:sz w:val="36"/>
-          <w:szCs w:val="36"/>
-        </w:rPr>
-        <w:t>the</w:t>
-      </w:r>
-      <w:proofErr w:type="spellEnd"/>
-      <w:r>
-        <w:rPr>
-          <w:b/>
-          <w:sz w:val="36"/>
-          <w:szCs w:val="36"/>
-        </w:rPr>
-        <w:t xml:space="preserve"> </w:t>
-      </w:r>
-      <w:proofErr w:type="spellStart"/>
-      <w:r>
-        <w:rPr>
-          <w:b/>
-          <w:sz w:val="36"/>
-          <w:szCs w:val="36"/>
-        </w:rPr>
-        <w:t>Web</w:t>
-      </w:r>
-      <w:proofErr w:type="spellEnd"/>
-      <w:r>
-        <w:rPr>
-          <w:b/>
-          <w:sz w:val="36"/>
-          <w:szCs w:val="36"/>
-        </w:rPr>
         <w:t>)</w:t>
       </w:r>
     </w:p>
@@ -361,7 +293,7 @@
     </w:p>
     <w:p>
       <w:pPr>
-        <w:pStyle w:val="Naslov1"/>
+        <w:pStyle w:val="Heading1"/>
       </w:pPr>
       <w:r>
         <w:t xml:space="preserve">Uvod </w:t>
@@ -372,32 +304,16 @@
         <w:ind w:left="0" w:firstLine="0"/>
       </w:pPr>
       <w:r>
-        <w:t xml:space="preserve">V tem poročilu bomo opisali izdelavo treh načinov ekstrakcije podatkov iz spleta: regularni izrazi, </w:t>
-      </w:r>
-      <w:proofErr w:type="spellStart"/>
-      <w:r>
-        <w:t>xpath</w:t>
-      </w:r>
-      <w:proofErr w:type="spellEnd"/>
-      <w:r>
-        <w:t xml:space="preserve"> in implementacija splošnega algoritma </w:t>
-      </w:r>
-      <w:proofErr w:type="spellStart"/>
+        <w:t xml:space="preserve">V tem poročilu bomo opisali izdelavo treh načinov ekstrakcije podatkov iz spleta: regularni izrazi, xpath in implementacija splošnega algoritma </w:t>
+      </w:r>
       <w:r>
         <w:t>Webstemmer</w:t>
       </w:r>
-      <w:proofErr w:type="spellEnd"/>
       <w:r>
         <w:t xml:space="preserve">. Izbrane spletne strani </w:t>
       </w:r>
       <w:r>
-        <w:t xml:space="preserve">so </w:t>
-      </w:r>
-      <w:r>
-        <w:t>overstock.com</w:t>
-      </w:r>
-      <w:r>
-        <w:t>, rtv.si in mimovrste.si</w:t>
+        <w:t>so overstock.com, rtv.si in mimovrste.si</w:t>
       </w:r>
       <w:r>
         <w:t xml:space="preserve">. </w:t>
@@ -405,7 +321,7 @@
     </w:p>
     <w:p>
       <w:pPr>
-        <w:pStyle w:val="Naslov1"/>
+        <w:pStyle w:val="Heading1"/>
       </w:pPr>
       <w:r>
         <w:t xml:space="preserve">Opis izbranih spletnih strani  </w:t>
@@ -431,7 +347,13 @@
         <w:t>:</w:t>
       </w:r>
       <w:r>
-        <w:t xml:space="preserve"> naslov, številko izdelka , ceno,  znižano ceno, dostopnost in tehnične lastnosti izdelka. Prametri so označeni na sliki 1. </w:t>
+        <w:t xml:space="preserve"> naslov, številko izdelka, ceno,  znižano ceno, dostopnost in tehnične lastnosti izdelka. P</w:t>
+      </w:r>
+      <w:r>
+        <w:t>a</w:t>
+      </w:r>
+      <w:r>
+        <w:t xml:space="preserve">rametri so označeni na sliki 1. </w:t>
       </w:r>
     </w:p>
     <w:p>
@@ -496,7 +418,7 @@
     </w:p>
     <w:p>
       <w:pPr>
-        <w:pStyle w:val="Napis"/>
+        <w:pStyle w:val="Caption"/>
         <w:jc w:val="center"/>
       </w:pPr>
       <w:r>
@@ -511,6 +433,12 @@
         </w:r>
       </w:fldSimple>
       <w:r>
+        <w:rPr>
+          <w:noProof/>
+        </w:rPr>
+        <w:t>:</w:t>
+      </w:r>
+      <w:r>
         <w:t xml:space="preserve"> ekstrahirani podatki</w:t>
       </w:r>
     </w:p>
@@ -521,61 +449,36 @@
     </w:p>
     <w:p>
       <w:pPr>
-        <w:pStyle w:val="Naslov1"/>
-      </w:pPr>
-      <w:r>
-        <w:t xml:space="preserve">Implementacija regularnih izrazov in </w:t>
-      </w:r>
-      <w:proofErr w:type="spellStart"/>
-      <w:r>
-        <w:t>xpath</w:t>
-      </w:r>
-      <w:proofErr w:type="spellEnd"/>
-      <w:r>
-        <w:t xml:space="preserve">-a </w:t>
-      </w:r>
-    </w:p>
-    <w:p>
-      <w:pPr>
-        <w:ind w:left="0" w:firstLine="0"/>
-      </w:pPr>
-      <w:proofErr w:type="spellStart"/>
-      <w:r>
-        <w:t>Regular</w:t>
-      </w:r>
-      <w:proofErr w:type="spellEnd"/>
-      <w:r>
-        <w:t xml:space="preserve"> </w:t>
-      </w:r>
-      <w:proofErr w:type="spellStart"/>
-      <w:r>
-        <w:t>Expressions</w:t>
-      </w:r>
-      <w:proofErr w:type="spellEnd"/>
-      <w:r>
-        <w:t xml:space="preserve"> (</w:t>
-      </w:r>
-      <w:proofErr w:type="spellStart"/>
-      <w:r>
-        <w:t>Regex</w:t>
-      </w:r>
-      <w:proofErr w:type="spellEnd"/>
-      <w:r>
-        <w:t>) omogočajo relativno učinkovito iskanje želenih elementov v HTML kodi, čeprav orodje ni zasnovano za to uporabo</w:t>
+        <w:pStyle w:val="Heading1"/>
+      </w:pPr>
+      <w:r>
+        <w:t xml:space="preserve">Implementacija regularnih izrazov in xpath-a </w:t>
+      </w:r>
+    </w:p>
+    <w:p>
+      <w:pPr>
+        <w:ind w:left="0" w:right="4" w:firstLine="0"/>
+      </w:pPr>
+      <w:r>
+        <w:t>Regular Expressions (</w:t>
+      </w:r>
+      <w:r>
+        <w:t>r</w:t>
+      </w:r>
+      <w:r>
+        <w:t>egex) omogočajo relativno učinkovito iskanje želenih elementov v HTML kodi, čeprav orodje ni zasnovano za to uporabo</w:t>
       </w:r>
       <w:r>
         <w:t>.</w:t>
       </w:r>
       <w:r>
-        <w:t xml:space="preserve"> </w:t>
-      </w:r>
-      <w:proofErr w:type="spellStart"/>
-      <w:r>
-        <w:t>XPath</w:t>
-      </w:r>
-      <w:proofErr w:type="spellEnd"/>
-      <w:r>
-        <w:t xml:space="preserve"> je orodje, posebej zasnovano za iskanje elementov v XML in HTML strukturah. Omogoča enostavno definiranje lokacije elementa v drevesni strukturi in po potrebi iskanje njegovih pod-elementov. Iskanje običajno poteka tako, da definiramo tip in prepoznavno lastnost želenega elementa.</w:t>
+        <w:t xml:space="preserve"> XPath je orodje, posebej zasnovano za iskanje elementov v XML in HTML strukturah. Omogoča enostavno definiranje lokacije elementa v drevesni strukturi in po potrebi iskanje njegovih pod</w:t>
+      </w:r>
+      <w:r>
+        <w:t>-e</w:t>
+      </w:r>
+      <w:r>
+        <w:t>lementov. Iskanje običajno poteka tako, da definiramo tip in prepoznavno lastnost želenega elementa.</w:t>
       </w:r>
     </w:p>
     <w:p>
@@ -589,9 +492,9 @@
           <w:noProof/>
         </w:rPr>
         <w:drawing>
-          <wp:inline distT="0" distB="0" distL="0" distR="0" wp14:anchorId="2EDAF0ED" wp14:editId="15A608F5">
-            <wp:extent cx="6855279" cy="2019145"/>
-            <wp:effectExtent l="0" t="0" r="3175" b="635"/>
+          <wp:inline distT="0" distB="0" distL="0" distR="0" wp14:anchorId="2EDAF0ED" wp14:editId="364A1822">
+            <wp:extent cx="5661660" cy="1667578"/>
+            <wp:effectExtent l="0" t="0" r="2540" b="0"/>
             <wp:docPr id="1891576734" name="Slika 3"/>
             <wp:cNvGraphicFramePr>
               <a:graphicFrameLocks xmlns:a="http://schemas.openxmlformats.org/drawingml/2006/main" noChangeAspect="1"/>
@@ -621,7 +524,7 @@
                   <pic:spPr bwMode="auto">
                     <a:xfrm>
                       <a:off x="0" y="0"/>
-                      <a:ext cx="6940531" cy="2044255"/>
+                      <a:ext cx="5821825" cy="1714753"/>
                     </a:xfrm>
                     <a:prstGeom prst="rect">
                       <a:avLst/>
@@ -640,7 +543,7 @@
     </w:p>
     <w:p>
       <w:pPr>
-        <w:pStyle w:val="Napis"/>
+        <w:pStyle w:val="Caption"/>
         <w:jc w:val="center"/>
       </w:pPr>
       <w:r>
@@ -655,26 +558,31 @@
         </w:r>
       </w:fldSimple>
       <w:r>
-        <w:t xml:space="preserve"> Implementacija regularnih izrazov in </w:t>
-      </w:r>
-      <w:proofErr w:type="spellStart"/>
-      <w:r>
-        <w:t>xpath</w:t>
-      </w:r>
-      <w:proofErr w:type="spellEnd"/>
-    </w:p>
-    <w:p>
-      <w:pPr>
-        <w:pStyle w:val="Naslov1"/>
-      </w:pPr>
-      <w:r>
-        <w:t xml:space="preserve">Implementacija </w:t>
-      </w:r>
-      <w:proofErr w:type="spellStart"/>
+        <w:rPr>
+          <w:noProof/>
+        </w:rPr>
+        <w:t>:</w:t>
+      </w:r>
+      <w:r>
+        <w:t xml:space="preserve"> Implementacija regularnih izrazov in xpath</w:t>
+      </w:r>
+    </w:p>
+    <w:p>
+      <w:pPr>
+        <w:pStyle w:val="Heading1"/>
+      </w:pPr>
+      <w:r>
+        <w:t>Implementacija</w:t>
+      </w:r>
+      <w:r>
+        <w:t xml:space="preserve"> algoritma</w:t>
+      </w:r>
+      <w:r>
+        <w:t xml:space="preserve"> </w:t>
+      </w:r>
       <w:r>
         <w:t>Webstemmer</w:t>
       </w:r>
-      <w:proofErr w:type="spellEnd"/>
     </w:p>
     <w:p>
       <w:pPr>
@@ -682,16 +590,32 @@
         <w:ind w:left="-5" w:right="53"/>
       </w:pPr>
       <w:r>
-        <w:t xml:space="preserve">Funkcija </w:t>
-      </w:r>
-      <w:proofErr w:type="spellStart"/>
-      <w:r>
-        <w:t>webstemmer</w:t>
-      </w:r>
-      <w:proofErr w:type="spellEnd"/>
-      <w:r>
-        <w:t xml:space="preserve"> deluje tako, da sprejme dve HTML strani in pragove za merjenje podobnosti ter odkrivanje naslova in glavnega besedila. Razčleni strani, izračuna matriko podobnosti in združi podobne strani v grozde. Nato odstrani statične bloke in odkrije naslov ter glavno besedilo znotraj grozdov. Rezultate pretvori v JSON objekt in jih vrne kot končni rezultat.</w:t>
-      </w:r>
+        <w:t>Funkcija webstemmer deluje tako, da sprejme dve HTML stran</w:t>
+      </w:r>
+      <w:r>
+        <w:t xml:space="preserve">i ter </w:t>
+      </w:r>
+      <w:r>
+        <w:t>pragove za</w:t>
+      </w:r>
+      <w:r>
+        <w:t>;</w:t>
+      </w:r>
+      <w:r>
+        <w:t xml:space="preserve"> merjenje podobnosti</w:t>
+      </w:r>
+      <w:r>
+        <w:t xml:space="preserve">, </w:t>
+      </w:r>
+      <w:r>
+        <w:t>odkrivanje naslova in glavnega besedila. Razčleni strani, izračuna matriko podobnosti in združi podobne strani v grozde. Nato odstrani statične bloke in odkrije naslov ter glavno besedilo znotraj grozdov. Rezultate pretvori v JSON objekt in jih vrne kot končni rezultat.</w:t>
+      </w:r>
+    </w:p>
+    <w:p>
+      <w:pPr>
+        <w:spacing w:after="0" w:line="240" w:lineRule="auto"/>
+        <w:ind w:left="-5" w:right="53"/>
+      </w:pPr>
     </w:p>
     <w:p>
       <w:pPr>
@@ -699,30 +623,25 @@
         <w:ind w:left="0" w:right="53" w:firstLine="0"/>
         <w:jc w:val="left"/>
         <w:rPr>
-          <w:rStyle w:val="Krepko"/>
-        </w:rPr>
-      </w:pPr>
-      <w:proofErr w:type="spellStart"/>
-      <w:r>
-        <w:rPr>
-          <w:rStyle w:val="Krepko"/>
-        </w:rPr>
-        <w:t>Pseudocode</w:t>
-      </w:r>
-      <w:proofErr w:type="spellEnd"/>
-      <w:r>
-        <w:t xml:space="preserve"> </w:t>
-      </w:r>
-      <w:r>
-        <w:rPr>
-          <w:rStyle w:val="Krepko"/>
+          <w:rStyle w:val="Strong"/>
+        </w:rPr>
+      </w:pPr>
+      <w:r>
+        <w:rPr>
+          <w:rStyle w:val="Strong"/>
+        </w:rPr>
+        <w:t xml:space="preserve">Psevdokoda </w:t>
+      </w:r>
+      <w:r>
+        <w:rPr>
+          <w:rStyle w:val="Strong"/>
         </w:rPr>
         <w:t>rešitve</w:t>
       </w:r>
     </w:p>
     <w:p>
       <w:pPr>
-        <w:pStyle w:val="Odstavekseznama"/>
+        <w:pStyle w:val="ListParagraph"/>
         <w:numPr>
           <w:ilvl w:val="0"/>
           <w:numId w:val="5"/>
@@ -731,50 +650,13 @@
         <w:ind w:right="53"/>
         <w:jc w:val="left"/>
       </w:pPr>
-      <w:proofErr w:type="spellStart"/>
-      <w:r>
-        <w:t>webStemmer</w:t>
-      </w:r>
-      <w:proofErr w:type="spellEnd"/>
-      <w:r>
-        <w:t xml:space="preserve">(html_page1, html_page2, </w:t>
-      </w:r>
-      <w:proofErr w:type="spellStart"/>
-      <w:r>
-        <w:t>sim_threshold</w:t>
-      </w:r>
-      <w:proofErr w:type="spellEnd"/>
-      <w:r>
-        <w:t xml:space="preserve">, </w:t>
-      </w:r>
-      <w:proofErr w:type="spellStart"/>
-      <w:r>
-        <w:t>diff_threshold</w:t>
-      </w:r>
-      <w:proofErr w:type="spellEnd"/>
-      <w:r>
-        <w:t xml:space="preserve">, </w:t>
-      </w:r>
-      <w:proofErr w:type="spellStart"/>
-      <w:r>
-        <w:t>title_threshold</w:t>
-      </w:r>
-      <w:proofErr w:type="spellEnd"/>
-      <w:r>
-        <w:t xml:space="preserve">, </w:t>
-      </w:r>
-      <w:proofErr w:type="spellStart"/>
-      <w:r>
-        <w:t>main_text_threshold</w:t>
-      </w:r>
-      <w:proofErr w:type="spellEnd"/>
-      <w:r>
-        <w:t>)</w:t>
-      </w:r>
-    </w:p>
-    <w:p>
-      <w:pPr>
-        <w:pStyle w:val="Odstavekseznama"/>
+      <w:r>
+        <w:t>webStemmer(html_page1, html_page2, sim_threshold, diff_threshold, title_threshold, main_text_threshold)</w:t>
+      </w:r>
+    </w:p>
+    <w:p>
+      <w:pPr>
+        <w:pStyle w:val="ListParagraph"/>
         <w:numPr>
           <w:ilvl w:val="0"/>
           <w:numId w:val="6"/>
@@ -782,18 +664,13 @@
         <w:spacing w:after="0" w:line="240" w:lineRule="auto"/>
         <w:ind w:right="53"/>
       </w:pPr>
-      <w:proofErr w:type="spellStart"/>
-      <w:r>
-        <w:t>wrapper</w:t>
-      </w:r>
-      <w:proofErr w:type="spellEnd"/>
-      <w:r>
-        <w:t xml:space="preserve"> ← []</w:t>
-      </w:r>
-    </w:p>
-    <w:p>
-      <w:pPr>
-        <w:pStyle w:val="Odstavekseznama"/>
+      <w:r>
+        <w:t>wrapper ← []</w:t>
+      </w:r>
+    </w:p>
+    <w:p>
+      <w:pPr>
+        <w:pStyle w:val="ListParagraph"/>
         <w:numPr>
           <w:ilvl w:val="0"/>
           <w:numId w:val="5"/>
@@ -807,7 +684,7 @@
     </w:p>
     <w:p>
       <w:pPr>
-        <w:pStyle w:val="Odstavekseznama"/>
+        <w:pStyle w:val="ListParagraph"/>
         <w:numPr>
           <w:ilvl w:val="0"/>
           <w:numId w:val="6"/>
@@ -815,26 +692,13 @@
         <w:spacing w:after="0" w:line="240" w:lineRule="auto"/>
         <w:ind w:right="53"/>
       </w:pPr>
-      <w:proofErr w:type="spellStart"/>
-      <w:r>
-        <w:t>parsed_pages</w:t>
-      </w:r>
-      <w:proofErr w:type="spellEnd"/>
-      <w:r>
-        <w:t xml:space="preserve"> ← </w:t>
-      </w:r>
-      <w:proofErr w:type="spellStart"/>
-      <w:r>
-        <w:t>parse_page</w:t>
-      </w:r>
-      <w:proofErr w:type="spellEnd"/>
-      <w:r>
-        <w:t>(html) za vsako html stran</w:t>
-      </w:r>
-    </w:p>
-    <w:p>
-      <w:pPr>
-        <w:pStyle w:val="Odstavekseznama"/>
+      <w:r>
+        <w:t>parsed_pages ← parse_page(html) za vsako html stran</w:t>
+      </w:r>
+    </w:p>
+    <w:p>
+      <w:pPr>
+        <w:pStyle w:val="ListParagraph"/>
         <w:numPr>
           <w:ilvl w:val="0"/>
           <w:numId w:val="5"/>
@@ -848,7 +712,7 @@
     </w:p>
     <w:p>
       <w:pPr>
-        <w:pStyle w:val="Odstavekseznama"/>
+        <w:pStyle w:val="ListParagraph"/>
         <w:numPr>
           <w:ilvl w:val="0"/>
           <w:numId w:val="6"/>
@@ -856,34 +720,13 @@
         <w:spacing w:after="0" w:line="240" w:lineRule="auto"/>
         <w:ind w:right="53"/>
       </w:pPr>
-      <w:proofErr w:type="spellStart"/>
-      <w:r>
-        <w:t>sim_matrix</w:t>
-      </w:r>
-      <w:proofErr w:type="spellEnd"/>
-      <w:r>
-        <w:t xml:space="preserve"> ← </w:t>
-      </w:r>
-      <w:proofErr w:type="spellStart"/>
-      <w:r>
-        <w:t>compute_similarity_matrix</w:t>
-      </w:r>
-      <w:proofErr w:type="spellEnd"/>
-      <w:r>
-        <w:t>(</w:t>
-      </w:r>
-      <w:proofErr w:type="spellStart"/>
-      <w:r>
-        <w:t>parsed_pages</w:t>
-      </w:r>
-      <w:proofErr w:type="spellEnd"/>
-      <w:r>
-        <w:t>)</w:t>
-      </w:r>
-    </w:p>
-    <w:p>
-      <w:pPr>
-        <w:pStyle w:val="Odstavekseznama"/>
+      <w:r>
+        <w:t>sim_matrix ← compute_similarity_matrix(parsed_pages)</w:t>
+      </w:r>
+    </w:p>
+    <w:p>
+      <w:pPr>
+        <w:pStyle w:val="ListParagraph"/>
         <w:numPr>
           <w:ilvl w:val="0"/>
           <w:numId w:val="5"/>
@@ -897,7 +740,7 @@
     </w:p>
     <w:p>
       <w:pPr>
-        <w:pStyle w:val="Odstavekseznama"/>
+        <w:pStyle w:val="ListParagraph"/>
         <w:numPr>
           <w:ilvl w:val="0"/>
           <w:numId w:val="6"/>
@@ -905,42 +748,13 @@
         <w:spacing w:after="0" w:line="240" w:lineRule="auto"/>
         <w:ind w:right="53"/>
       </w:pPr>
-      <w:proofErr w:type="spellStart"/>
-      <w:r>
-        <w:t>clusters</w:t>
-      </w:r>
-      <w:proofErr w:type="spellEnd"/>
-      <w:r>
-        <w:t xml:space="preserve"> ← </w:t>
-      </w:r>
-      <w:proofErr w:type="spellStart"/>
-      <w:r>
-        <w:t>cluster_pages</w:t>
-      </w:r>
-      <w:proofErr w:type="spellEnd"/>
-      <w:r>
-        <w:t>(</w:t>
-      </w:r>
-      <w:proofErr w:type="spellStart"/>
-      <w:r>
-        <w:t>sim_matrix</w:t>
-      </w:r>
-      <w:proofErr w:type="spellEnd"/>
-      <w:r>
-        <w:t xml:space="preserve">, </w:t>
-      </w:r>
-      <w:proofErr w:type="spellStart"/>
-      <w:r>
-        <w:t>sim_threshold</w:t>
-      </w:r>
-      <w:proofErr w:type="spellEnd"/>
-      <w:r>
-        <w:t>)</w:t>
-      </w:r>
-    </w:p>
-    <w:p>
-      <w:pPr>
-        <w:pStyle w:val="Odstavekseznama"/>
+      <w:r>
+        <w:t>clusters ← cluster_pages(sim_matrix, sim_threshold)</w:t>
+      </w:r>
+    </w:p>
+    <w:p>
+      <w:pPr>
+        <w:pStyle w:val="ListParagraph"/>
         <w:numPr>
           <w:ilvl w:val="0"/>
           <w:numId w:val="5"/>
@@ -954,7 +768,7 @@
     </w:p>
     <w:p>
       <w:pPr>
-        <w:pStyle w:val="Odstavekseznama"/>
+        <w:pStyle w:val="ListParagraph"/>
         <w:numPr>
           <w:ilvl w:val="0"/>
           <w:numId w:val="6"/>
@@ -968,7 +782,7 @@
     </w:p>
     <w:p>
       <w:pPr>
-        <w:pStyle w:val="Odstavekseznama"/>
+        <w:pStyle w:val="ListParagraph"/>
         <w:numPr>
           <w:ilvl w:val="1"/>
           <w:numId w:val="6"/>
@@ -977,20 +791,12 @@
         <w:ind w:right="53"/>
       </w:pPr>
       <w:r>
-        <w:t xml:space="preserve">Izračunaj </w:t>
-      </w:r>
-      <w:proofErr w:type="spellStart"/>
-      <w:r>
-        <w:t>diff_scores</w:t>
-      </w:r>
-      <w:proofErr w:type="spellEnd"/>
-      <w:r>
-        <w:t xml:space="preserve"> za bloke v grozdu</w:t>
-      </w:r>
-    </w:p>
-    <w:p>
-      <w:pPr>
-        <w:pStyle w:val="Odstavekseznama"/>
+        <w:t>Izračunaj diff_scores za bloke v grozdu</w:t>
+      </w:r>
+    </w:p>
+    <w:p>
+      <w:pPr>
+        <w:pStyle w:val="ListParagraph"/>
         <w:numPr>
           <w:ilvl w:val="1"/>
           <w:numId w:val="6"/>
@@ -999,28 +805,12 @@
         <w:ind w:right="53"/>
       </w:pPr>
       <w:r>
-        <w:t>Odstrani statične bloke (</w:t>
-      </w:r>
-      <w:proofErr w:type="spellStart"/>
-      <w:r>
-        <w:t>diff_scores</w:t>
-      </w:r>
-      <w:proofErr w:type="spellEnd"/>
-      <w:r>
-        <w:t xml:space="preserve"> &gt; </w:t>
-      </w:r>
-      <w:proofErr w:type="spellStart"/>
-      <w:r>
-        <w:t>diff_threshold</w:t>
-      </w:r>
-      <w:proofErr w:type="spellEnd"/>
-      <w:r>
-        <w:t>)</w:t>
-      </w:r>
-    </w:p>
-    <w:p>
-      <w:pPr>
-        <w:pStyle w:val="Odstavekseznama"/>
+        <w:t>Odstrani statične bloke (diff_scores &gt; diff_threshold)</w:t>
+      </w:r>
+    </w:p>
+    <w:p>
+      <w:pPr>
+        <w:pStyle w:val="ListParagraph"/>
         <w:numPr>
           <w:ilvl w:val="1"/>
           <w:numId w:val="6"/>
@@ -1029,29 +819,12 @@
         <w:ind w:right="53"/>
       </w:pPr>
       <w:r>
-        <w:lastRenderedPageBreak/>
-        <w:t xml:space="preserve">Poišči naslov in glavno besedilo (upoštevaj </w:t>
-      </w:r>
-      <w:proofErr w:type="spellStart"/>
-      <w:r>
-        <w:t>title_threshold</w:t>
-      </w:r>
-      <w:proofErr w:type="spellEnd"/>
-      <w:r>
-        <w:t xml:space="preserve">, </w:t>
-      </w:r>
-      <w:proofErr w:type="spellStart"/>
-      <w:r>
-        <w:t>main_text_threshold</w:t>
-      </w:r>
-      <w:proofErr w:type="spellEnd"/>
-      <w:r>
-        <w:t>)</w:t>
-      </w:r>
-    </w:p>
-    <w:p>
-      <w:pPr>
-        <w:pStyle w:val="Odstavekseznama"/>
+        <w:t>Poišči naslov in glavno besedilo (upoštevaj title_threshold, main_text_threshold)</w:t>
+      </w:r>
+    </w:p>
+    <w:p>
+      <w:pPr>
+        <w:pStyle w:val="ListParagraph"/>
         <w:numPr>
           <w:ilvl w:val="1"/>
           <w:numId w:val="6"/>
@@ -1060,17 +833,12 @@
         <w:ind w:right="53"/>
       </w:pPr>
       <w:r>
-        <w:t xml:space="preserve">Dodaj rezultate v </w:t>
-      </w:r>
-      <w:proofErr w:type="spellStart"/>
-      <w:r>
-        <w:t>wrapper</w:t>
-      </w:r>
-      <w:proofErr w:type="spellEnd"/>
-    </w:p>
-    <w:p>
-      <w:pPr>
-        <w:pStyle w:val="Odstavekseznama"/>
+        <w:t>Dodaj rezultate v wrapper</w:t>
+      </w:r>
+    </w:p>
+    <w:p>
+      <w:pPr>
+        <w:pStyle w:val="ListParagraph"/>
         <w:numPr>
           <w:ilvl w:val="0"/>
           <w:numId w:val="5"/>
@@ -1079,38 +847,21 @@
         <w:ind w:right="53"/>
       </w:pPr>
       <w:r>
-        <w:t xml:space="preserve">Vrni </w:t>
-      </w:r>
-      <w:proofErr w:type="spellStart"/>
-      <w:r>
-        <w:t>wrapper</w:t>
-      </w:r>
-      <w:proofErr w:type="spellEnd"/>
-      <w:r>
-        <w:t xml:space="preserve"> kot JSON niz</w:t>
-      </w:r>
-    </w:p>
-    <w:p>
-      <w:pPr>
-        <w:tabs>
-          <w:tab w:val="left" w:pos="3430"/>
-        </w:tabs>
-      </w:pPr>
-      <w:r>
         <w:rPr>
           <w:noProof/>
         </w:rPr>
+        <w:lastRenderedPageBreak/>
         <w:drawing>
-          <wp:anchor distT="0" distB="0" distL="114300" distR="114300" simplePos="0" relativeHeight="251658240" behindDoc="0" locked="0" layoutInCell="1" allowOverlap="1" wp14:anchorId="400F5DDE" wp14:editId="4BD58C8F">
+          <wp:anchor distT="0" distB="0" distL="114300" distR="114300" simplePos="0" relativeHeight="251658240" behindDoc="0" locked="0" layoutInCell="1" allowOverlap="1" wp14:anchorId="400F5DDE" wp14:editId="1FC8C485">
             <wp:simplePos x="0" y="0"/>
             <wp:positionH relativeFrom="page">
-              <wp:posOffset>238760</wp:posOffset>
+              <wp:posOffset>849630</wp:posOffset>
             </wp:positionH>
             <wp:positionV relativeFrom="paragraph">
-              <wp:posOffset>473710</wp:posOffset>
+              <wp:posOffset>251460</wp:posOffset>
             </wp:positionV>
-            <wp:extent cx="6874510" cy="6866890"/>
-            <wp:effectExtent l="0" t="0" r="2540" b="0"/>
+            <wp:extent cx="5587365" cy="5581650"/>
+            <wp:effectExtent l="0" t="0" r="635" b="6350"/>
             <wp:wrapSquare wrapText="bothSides"/>
             <wp:docPr id="1170233834" name="Slika 5"/>
             <wp:cNvGraphicFramePr>
@@ -1126,7 +877,7 @@
                     </pic:cNvPicPr>
                   </pic:nvPicPr>
                   <pic:blipFill>
-                    <a:blip r:embed="rId10">
+                    <a:blip r:embed="rId10" cstate="print">
                       <a:extLst>
                         <a:ext uri="{28A0092B-C50C-407E-A947-70E740481C1C}">
                           <a14:useLocalDpi xmlns:a14="http://schemas.microsoft.com/office/drawing/2010/main" val="0"/>
@@ -1141,7 +892,7 @@
                   <pic:spPr bwMode="auto">
                     <a:xfrm>
                       <a:off x="0" y="0"/>
-                      <a:ext cx="6874510" cy="6866890"/>
+                      <a:ext cx="5587365" cy="5581650"/>
                     </a:xfrm>
                     <a:prstGeom prst="rect">
                       <a:avLst/>
@@ -1164,19 +915,29 @@
         </w:drawing>
       </w:r>
       <w:r>
+        <w:t>Vrni wrapper kot JSON niz</w:t>
+      </w:r>
+    </w:p>
+    <w:p>
+      <w:pPr>
+        <w:tabs>
+          <w:tab w:val="left" w:pos="3430"/>
+        </w:tabs>
+      </w:pPr>
+      <w:r>
         <w:rPr>
           <w:noProof/>
         </w:rPr>
         <mc:AlternateContent>
           <mc:Choice Requires="wps">
             <w:drawing>
-              <wp:anchor distT="0" distB="0" distL="114300" distR="114300" simplePos="0" relativeHeight="251660288" behindDoc="0" locked="0" layoutInCell="1" allowOverlap="1" wp14:anchorId="22D9B445" wp14:editId="6D700D37">
+              <wp:anchor distT="0" distB="0" distL="114300" distR="114300" simplePos="0" relativeHeight="251660288" behindDoc="0" locked="0" layoutInCell="1" allowOverlap="1" wp14:anchorId="22D9B445" wp14:editId="2EB1DDF1">
                 <wp:simplePos x="0" y="0"/>
                 <wp:positionH relativeFrom="column">
                   <wp:posOffset>-1080770</wp:posOffset>
                 </wp:positionH>
                 <wp:positionV relativeFrom="paragraph">
-                  <wp:posOffset>7607300</wp:posOffset>
+                  <wp:posOffset>5844136</wp:posOffset>
                 </wp:positionV>
                 <wp:extent cx="7557770" cy="635"/>
                 <wp:effectExtent l="0" t="0" r="0" b="0"/>
@@ -1206,7 +967,7 @@
                         <w:txbxContent>
                           <w:p>
                             <w:pPr>
-                              <w:pStyle w:val="Napis"/>
+                              <w:pStyle w:val="Caption"/>
                               <w:jc w:val="center"/>
                               <w:rPr>
                                 <w:rFonts w:cs="Times New Roman"/>
@@ -1225,35 +986,32 @@
                               </w:r>
                             </w:fldSimple>
                             <w:r>
+                              <w:rPr>
+                                <w:noProof/>
+                              </w:rPr>
+                              <w:t>:</w:t>
+                            </w:r>
+                            <w:r>
                               <w:t xml:space="preserve"> izhodni </w:t>
                             </w:r>
-                            <w:proofErr w:type="spellStart"/>
                             <w:r>
-                              <w:t>wrapper</w:t>
+                              <w:t xml:space="preserve">wrapper </w:t>
                             </w:r>
-                            <w:proofErr w:type="spellEnd"/>
+                            <w:r>
+                              <w:t>za Overstock,</w:t>
+                            </w:r>
                             <w:r>
                               <w:t xml:space="preserve"> </w:t>
                             </w:r>
                             <w:r>
-                              <w:t xml:space="preserve">za </w:t>
+                              <w:t xml:space="preserve">RTV in </w:t>
                             </w:r>
-                            <w:proofErr w:type="spellStart"/>
-                            <w:r>
-                              <w:t>Overstock,RTV</w:t>
-                            </w:r>
-                            <w:proofErr w:type="spellEnd"/>
-                            <w:r>
-                              <w:t xml:space="preserve"> in </w:t>
-                            </w:r>
-                            <w:proofErr w:type="spellStart"/>
                             <w:r>
                               <w:t>M</w:t>
                             </w:r>
                             <w:r>
                               <w:t>imovrste</w:t>
                             </w:r>
-                            <w:proofErr w:type="spellEnd"/>
                           </w:p>
                         </w:txbxContent>
                       </wps:txbx>
@@ -1275,12 +1033,12 @@
                 <v:stroke joinstyle="miter"/>
                 <v:path gradientshapeok="t" o:connecttype="rect"/>
               </v:shapetype>
-              <v:shape id="Polje z besedilom 1" o:spid="_x0000_s1026" type="#_x0000_t202" style="position:absolute;left:0;text-align:left;margin-left:-85.1pt;margin-top:599pt;width:595.1pt;height:.05pt;z-index:251660288;visibility:visible;mso-wrap-style:square;mso-wrap-distance-left:9pt;mso-wrap-distance-top:0;mso-wrap-distance-right:9pt;mso-wrap-distance-bottom:0;mso-position-horizontal:absolute;mso-position-horizontal-relative:text;mso-position-vertical:absolute;mso-position-vertical-relative:text;v-text-anchor:top" o:gfxdata="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" stroked="f">
+              <v:shape id="Polje z besedilom 1" o:spid="_x0000_s1026" type="#_x0000_t202" style="position:absolute;left:0;text-align:left;margin-left:-85.1pt;margin-top:460.15pt;width:595.1pt;height:.05pt;z-index:251660288;visibility:visible;mso-wrap-style:square;mso-wrap-distance-left:9pt;mso-wrap-distance-top:0;mso-wrap-distance-right:9pt;mso-wrap-distance-bottom:0;mso-position-horizontal:absolute;mso-position-horizontal-relative:text;mso-position-vertical:absolute;mso-position-vertical-relative:text;v-text-anchor:top" o:gfxdata="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" stroked="f">
                 <v:textbox style="mso-fit-shape-to-text:t" inset="0,0,0,0">
                   <w:txbxContent>
                     <w:p>
                       <w:pPr>
-                        <w:pStyle w:val="Napis"/>
+                        <w:pStyle w:val="Caption"/>
                         <w:jc w:val="center"/>
                         <w:rPr>
                           <w:rFonts w:cs="Times New Roman"/>
@@ -1299,35 +1057,32 @@
                         </w:r>
                       </w:fldSimple>
                       <w:r>
+                        <w:rPr>
+                          <w:noProof/>
+                        </w:rPr>
+                        <w:t>:</w:t>
+                      </w:r>
+                      <w:r>
                         <w:t xml:space="preserve"> izhodni </w:t>
                       </w:r>
-                      <w:proofErr w:type="spellStart"/>
                       <w:r>
-                        <w:t>wrapper</w:t>
+                        <w:t xml:space="preserve">wrapper </w:t>
                       </w:r>
-                      <w:proofErr w:type="spellEnd"/>
+                      <w:r>
+                        <w:t>za Overstock,</w:t>
+                      </w:r>
                       <w:r>
                         <w:t xml:space="preserve"> </w:t>
                       </w:r>
                       <w:r>
-                        <w:t xml:space="preserve">za </w:t>
+                        <w:t xml:space="preserve">RTV in </w:t>
                       </w:r>
-                      <w:proofErr w:type="spellStart"/>
-                      <w:r>
-                        <w:t>Overstock,RTV</w:t>
-                      </w:r>
-                      <w:proofErr w:type="spellEnd"/>
-                      <w:r>
-                        <w:t xml:space="preserve"> in </w:t>
-                      </w:r>
-                      <w:proofErr w:type="spellStart"/>
                       <w:r>
                         <w:t>M</w:t>
                       </w:r>
                       <w:r>
                         <w:t>imovrste</w:t>
                       </w:r>
-                      <w:proofErr w:type="spellEnd"/>
                     </w:p>
                   </w:txbxContent>
                 </v:textbox>
@@ -1423,7 +1178,7 @@
     <w:lvl w:ilvl="0">
       <w:start w:val="1"/>
       <w:numFmt w:val="decimal"/>
-      <w:pStyle w:val="Naslov1"/>
+      <w:pStyle w:val="Heading1"/>
       <w:lvlText w:val="%1."/>
       <w:lvlJc w:val="left"/>
       <w:pPr>
@@ -1451,7 +1206,7 @@
     <w:lvl w:ilvl="1">
       <w:start w:val="1"/>
       <w:numFmt w:val="decimal"/>
-      <w:pStyle w:val="Naslov2"/>
+      <w:pStyle w:val="Heading2"/>
       <w:lvlText w:val="%1.%2"/>
       <w:lvlJc w:val="left"/>
       <w:pPr>
@@ -2441,7 +2196,7 @@
     <w:lsdException w:name="Unresolved Mention" w:semiHidden="1" w:unhideWhenUsed="1"/>
     <w:lsdException w:name="Smart Link" w:semiHidden="1" w:unhideWhenUsed="1"/>
   </w:latentStyles>
-  <w:style w:type="paragraph" w:default="1" w:styleId="Navaden">
+  <w:style w:type="paragraph" w:default="1" w:styleId="Normal">
     <w:name w:val="Normal"/>
     <w:qFormat/>
     <w:pPr>
@@ -2455,10 +2210,10 @@
       <w:sz w:val="24"/>
     </w:rPr>
   </w:style>
-  <w:style w:type="paragraph" w:styleId="Naslov1">
+  <w:style w:type="paragraph" w:styleId="Heading1">
     <w:name w:val="heading 1"/>
-    <w:next w:val="Navaden"/>
-    <w:link w:val="Naslov1Znak"/>
+    <w:next w:val="Normal"/>
+    <w:link w:val="Heading1Char"/>
     <w:uiPriority w:val="9"/>
     <w:qFormat/>
     <w:pPr>
@@ -2478,10 +2233,10 @@
       <w:sz w:val="32"/>
     </w:rPr>
   </w:style>
-  <w:style w:type="paragraph" w:styleId="Naslov2">
+  <w:style w:type="paragraph" w:styleId="Heading2">
     <w:name w:val="heading 2"/>
-    <w:next w:val="Navaden"/>
-    <w:link w:val="Naslov2Znak"/>
+    <w:next w:val="Normal"/>
+    <w:link w:val="Heading2Char"/>
     <w:uiPriority w:val="9"/>
     <w:unhideWhenUsed/>
     <w:qFormat/>
@@ -2503,12 +2258,13 @@
       <w:sz w:val="32"/>
     </w:rPr>
   </w:style>
-  <w:style w:type="character" w:default="1" w:styleId="Privzetapisavaodstavka">
+  <w:style w:type="character" w:default="1" w:styleId="DefaultParagraphFont">
     <w:name w:val="Default Paragraph Font"/>
     <w:uiPriority w:val="1"/>
+    <w:semiHidden/>
     <w:unhideWhenUsed/>
   </w:style>
-  <w:style w:type="table" w:default="1" w:styleId="Navadnatabela">
+  <w:style w:type="table" w:default="1" w:styleId="TableNormal">
     <w:name w:val="Normal Table"/>
     <w:uiPriority w:val="99"/>
     <w:semiHidden/>
@@ -2523,15 +2279,15 @@
       </w:tblCellMar>
     </w:tblPr>
   </w:style>
-  <w:style w:type="numbering" w:default="1" w:styleId="Brezseznama">
+  <w:style w:type="numbering" w:default="1" w:styleId="NoList">
     <w:name w:val="No List"/>
     <w:uiPriority w:val="99"/>
     <w:semiHidden/>
     <w:unhideWhenUsed/>
   </w:style>
-  <w:style w:type="character" w:customStyle="1" w:styleId="Naslov1Znak">
-    <w:name w:val="Naslov 1 Znak"/>
-    <w:link w:val="Naslov1"/>
+  <w:style w:type="character" w:customStyle="1" w:styleId="Heading1Char">
+    <w:name w:val="Heading 1 Char"/>
+    <w:link w:val="Heading1"/>
     <w:qFormat/>
     <w:rPr>
       <w:rFonts w:ascii="Arial" w:eastAsia="Arial" w:hAnsi="Arial" w:cs="Arial"/>
@@ -2540,9 +2296,9 @@
       <w:sz w:val="32"/>
     </w:rPr>
   </w:style>
-  <w:style w:type="character" w:customStyle="1" w:styleId="Naslov2Znak">
-    <w:name w:val="Naslov 2 Znak"/>
-    <w:link w:val="Naslov2"/>
+  <w:style w:type="character" w:customStyle="1" w:styleId="Heading2Char">
+    <w:name w:val="Heading 2 Char"/>
+    <w:link w:val="Heading2"/>
     <w:qFormat/>
     <w:rPr>
       <w:rFonts w:ascii="Arial" w:eastAsia="Arial" w:hAnsi="Arial" w:cs="Arial"/>
@@ -2553,8 +2309,8 @@
   </w:style>
   <w:style w:type="paragraph" w:customStyle="1" w:styleId="Heading">
     <w:name w:val="Heading"/>
-    <w:basedOn w:val="Navaden"/>
-    <w:next w:val="Telobesedila"/>
+    <w:basedOn w:val="Normal"/>
+    <w:next w:val="BodyText"/>
     <w:qFormat/>
     <w:pPr>
       <w:keepNext/>
@@ -2566,23 +2322,23 @@
       <w:szCs w:val="28"/>
     </w:rPr>
   </w:style>
-  <w:style w:type="paragraph" w:styleId="Telobesedila">
+  <w:style w:type="paragraph" w:styleId="BodyText">
     <w:name w:val="Body Text"/>
-    <w:basedOn w:val="Navaden"/>
+    <w:basedOn w:val="Normal"/>
     <w:pPr>
       <w:spacing w:after="140" w:line="276" w:lineRule="auto"/>
     </w:pPr>
   </w:style>
-  <w:style w:type="paragraph" w:styleId="Seznam">
+  <w:style w:type="paragraph" w:styleId="List">
     <w:name w:val="List"/>
-    <w:basedOn w:val="Telobesedila"/>
+    <w:basedOn w:val="BodyText"/>
     <w:rPr>
       <w:rFonts w:cs="Droid Sans Devanagari"/>
     </w:rPr>
   </w:style>
-  <w:style w:type="paragraph" w:styleId="Napis">
+  <w:style w:type="paragraph" w:styleId="Caption">
     <w:name w:val="caption"/>
-    <w:basedOn w:val="Navaden"/>
+    <w:basedOn w:val="Normal"/>
     <w:qFormat/>
     <w:pPr>
       <w:suppressLineNumbers/>
@@ -2597,7 +2353,7 @@
   </w:style>
   <w:style w:type="paragraph" w:customStyle="1" w:styleId="Index">
     <w:name w:val="Index"/>
-    <w:basedOn w:val="Navaden"/>
+    <w:basedOn w:val="Normal"/>
     <w:qFormat/>
     <w:pPr>
       <w:suppressLineNumbers/>
@@ -2608,7 +2364,7 @@
   </w:style>
   <w:style w:type="paragraph" w:customStyle="1" w:styleId="Kazalo">
     <w:name w:val="Kazalo"/>
-    <w:basedOn w:val="Navaden"/>
+    <w:basedOn w:val="Normal"/>
     <w:qFormat/>
     <w:rsid w:val="002E652F"/>
     <w:pPr>
@@ -2619,9 +2375,9 @@
       <w:rFonts w:cs="Droid Sans Devanagari"/>
     </w:rPr>
   </w:style>
-  <w:style w:type="character" w:styleId="Krepko">
+  <w:style w:type="character" w:styleId="Strong">
     <w:name w:val="Strong"/>
-    <w:basedOn w:val="Privzetapisavaodstavka"/>
+    <w:basedOn w:val="DefaultParagraphFont"/>
     <w:uiPriority w:val="22"/>
     <w:qFormat/>
     <w:rsid w:val="00E911C6"/>
@@ -2630,9 +2386,9 @@
       <w:bCs/>
     </w:rPr>
   </w:style>
-  <w:style w:type="paragraph" w:styleId="Odstavekseznama">
+  <w:style w:type="paragraph" w:styleId="ListParagraph">
     <w:name w:val="List Paragraph"/>
-    <w:basedOn w:val="Navaden"/>
+    <w:basedOn w:val="Normal"/>
     <w:uiPriority w:val="34"/>
     <w:qFormat/>
     <w:rsid w:val="0058004B"/>
@@ -2641,10 +2397,10 @@
       <w:contextualSpacing/>
     </w:pPr>
   </w:style>
-  <w:style w:type="paragraph" w:styleId="Glava">
+  <w:style w:type="paragraph" w:styleId="Header">
     <w:name w:val="header"/>
-    <w:basedOn w:val="Navaden"/>
-    <w:link w:val="GlavaZnak"/>
+    <w:basedOn w:val="Normal"/>
+    <w:link w:val="HeaderChar"/>
     <w:uiPriority w:val="99"/>
     <w:unhideWhenUsed/>
     <w:rsid w:val="009477F5"/>
@@ -2656,10 +2412,10 @@
       <w:spacing w:after="0" w:line="240" w:lineRule="auto"/>
     </w:pPr>
   </w:style>
-  <w:style w:type="character" w:customStyle="1" w:styleId="GlavaZnak">
-    <w:name w:val="Glava Znak"/>
-    <w:basedOn w:val="Privzetapisavaodstavka"/>
-    <w:link w:val="Glava"/>
+  <w:style w:type="character" w:customStyle="1" w:styleId="HeaderChar">
+    <w:name w:val="Header Char"/>
+    <w:basedOn w:val="DefaultParagraphFont"/>
+    <w:link w:val="Header"/>
     <w:uiPriority w:val="99"/>
     <w:rsid w:val="009477F5"/>
     <w:rPr>
@@ -2668,10 +2424,10 @@
       <w:sz w:val="24"/>
     </w:rPr>
   </w:style>
-  <w:style w:type="paragraph" w:styleId="Noga">
+  <w:style w:type="paragraph" w:styleId="Footer">
     <w:name w:val="footer"/>
-    <w:basedOn w:val="Navaden"/>
-    <w:link w:val="NogaZnak"/>
+    <w:basedOn w:val="Normal"/>
+    <w:link w:val="FooterChar"/>
     <w:uiPriority w:val="99"/>
     <w:unhideWhenUsed/>
     <w:rsid w:val="009477F5"/>
@@ -2683,10 +2439,10 @@
       <w:spacing w:after="0" w:line="240" w:lineRule="auto"/>
     </w:pPr>
   </w:style>
-  <w:style w:type="character" w:customStyle="1" w:styleId="NogaZnak">
-    <w:name w:val="Noga Znak"/>
-    <w:basedOn w:val="Privzetapisavaodstavka"/>
-    <w:link w:val="Noga"/>
+  <w:style w:type="character" w:customStyle="1" w:styleId="FooterChar">
+    <w:name w:val="Footer Char"/>
+    <w:basedOn w:val="DefaultParagraphFont"/>
+    <w:link w:val="Footer"/>
     <w:uiPriority w:val="99"/>
     <w:rsid w:val="009477F5"/>
     <w:rPr>

</xml_diff>